<commit_message>
update document bab 4 dan bab 5.1
</commit_message>
<xml_diff>
--- a/document/BAB 1/BAB 1_PENDAHULUAN_SMK_ST_LOUIS_V1.docx
+++ b/document/BAB 1/BAB 1_PENDAHULUAN_SMK_ST_LOUIS_V1.docx
@@ -7026,7 +7026,6 @@
         </w:rPr>
         <w:t xml:space="preserve"> </w:t>
       </w:r>
-      <w:proofErr w:type="gramStart"/>
       <w:r>
         <w:rPr>
           <w:rFonts w:ascii="Times New Roman" w:hAnsi="Times New Roman" w:cs="Times New Roman"/>
@@ -7036,7 +7035,6 @@
         </w:rPr>
         <w:t>up-to-date</w:t>
       </w:r>
-      <w:proofErr w:type="gramEnd"/>
       <w:r>
         <w:rPr>
           <w:rFonts w:ascii="Times New Roman" w:hAnsi="Times New Roman" w:cs="Times New Roman"/>
@@ -9141,6 +9139,7 @@
           <w:sz w:val="24"/>
           <w:szCs w:val="24"/>
         </w:rPr>
+        <w:lastRenderedPageBreak/>
         <w:t>Sistem</w:t>
       </w:r>
       <w:proofErr w:type="spellEnd"/>
@@ -9284,16 +9283,36 @@
           <w:sz w:val="24"/>
           <w:szCs w:val="24"/>
         </w:rPr>
-        <w:t xml:space="preserve">, dan guru </w:t>
-      </w:r>
-      <w:r>
-        <w:rPr>
-          <w:rFonts w:ascii="Times New Roman" w:hAnsi="Times New Roman" w:cs="Times New Roman"/>
-          <w:sz w:val="24"/>
-          <w:szCs w:val="24"/>
-        </w:rPr>
-        <w:t>BK</w:t>
-      </w:r>
+        <w:t xml:space="preserve">, dan </w:t>
+      </w:r>
+      <w:proofErr w:type="spellStart"/>
+      <w:r>
+        <w:rPr>
+          <w:rFonts w:ascii="Times New Roman" w:hAnsi="Times New Roman" w:cs="Times New Roman"/>
+          <w:sz w:val="24"/>
+          <w:szCs w:val="24"/>
+        </w:rPr>
+        <w:t>kepala</w:t>
+      </w:r>
+      <w:proofErr w:type="spellEnd"/>
+      <w:r>
+        <w:rPr>
+          <w:rFonts w:ascii="Times New Roman" w:hAnsi="Times New Roman" w:cs="Times New Roman"/>
+          <w:sz w:val="24"/>
+          <w:szCs w:val="24"/>
+        </w:rPr>
+        <w:t xml:space="preserve"> </w:t>
+      </w:r>
+      <w:proofErr w:type="spellStart"/>
+      <w:r>
+        <w:rPr>
+          <w:rFonts w:ascii="Times New Roman" w:hAnsi="Times New Roman" w:cs="Times New Roman"/>
+          <w:sz w:val="24"/>
+          <w:szCs w:val="24"/>
+        </w:rPr>
+        <w:t>sekolah</w:t>
+      </w:r>
+      <w:proofErr w:type="spellEnd"/>
       <w:r>
         <w:rPr>
           <w:rFonts w:ascii="Times New Roman" w:hAnsi="Times New Roman" w:cs="Times New Roman"/>
@@ -9353,7 +9372,6 @@
           <w:sz w:val="24"/>
           <w:szCs w:val="24"/>
         </w:rPr>
-        <w:lastRenderedPageBreak/>
         <w:t>Sitem</w:t>
       </w:r>
       <w:proofErr w:type="spellEnd"/>
@@ -9650,157 +9668,6 @@
           <w:szCs w:val="24"/>
         </w:rPr>
         <w:t>.</w:t>
-      </w:r>
-    </w:p>
-    <w:p>
-      <w:pPr>
-        <w:pStyle w:val="ListParagraph"/>
-        <w:numPr>
-          <w:ilvl w:val="0"/>
-          <w:numId w:val="27"/>
-        </w:numPr>
-        <w:spacing w:line="480" w:lineRule="auto"/>
-        <w:ind w:left="284" w:hanging="284"/>
-        <w:jc w:val="both"/>
-        <w:rPr>
-          <w:rFonts w:ascii="Times New Roman" w:hAnsi="Times New Roman" w:cs="Times New Roman"/>
-          <w:sz w:val="24"/>
-          <w:szCs w:val="24"/>
-        </w:rPr>
-      </w:pPr>
-      <w:proofErr w:type="spellStart"/>
-      <w:r>
-        <w:rPr>
-          <w:rFonts w:ascii="Times New Roman" w:hAnsi="Times New Roman" w:cs="Times New Roman"/>
-          <w:sz w:val="24"/>
-          <w:szCs w:val="24"/>
-        </w:rPr>
-        <w:t>Sistem</w:t>
-      </w:r>
-      <w:proofErr w:type="spellEnd"/>
-      <w:r>
-        <w:rPr>
-          <w:rFonts w:ascii="Times New Roman" w:hAnsi="Times New Roman" w:cs="Times New Roman"/>
-          <w:sz w:val="24"/>
-          <w:szCs w:val="24"/>
-        </w:rPr>
-        <w:t xml:space="preserve"> yang </w:t>
-      </w:r>
-      <w:proofErr w:type="spellStart"/>
-      <w:r>
-        <w:rPr>
-          <w:rFonts w:ascii="Times New Roman" w:hAnsi="Times New Roman" w:cs="Times New Roman"/>
-          <w:sz w:val="24"/>
-          <w:szCs w:val="24"/>
-        </w:rPr>
-        <w:t>dibuat</w:t>
-      </w:r>
-      <w:proofErr w:type="spellEnd"/>
-      <w:r>
-        <w:rPr>
-          <w:rFonts w:ascii="Times New Roman" w:hAnsi="Times New Roman" w:cs="Times New Roman"/>
-          <w:sz w:val="24"/>
-          <w:szCs w:val="24"/>
-        </w:rPr>
-        <w:t xml:space="preserve"> </w:t>
-      </w:r>
-      <w:proofErr w:type="spellStart"/>
-      <w:r>
-        <w:rPr>
-          <w:rFonts w:ascii="Times New Roman" w:hAnsi="Times New Roman" w:cs="Times New Roman"/>
-          <w:sz w:val="24"/>
-          <w:szCs w:val="24"/>
-        </w:rPr>
-        <w:t>memberikan</w:t>
-      </w:r>
-      <w:proofErr w:type="spellEnd"/>
-      <w:r>
-        <w:rPr>
-          <w:rFonts w:ascii="Times New Roman" w:hAnsi="Times New Roman" w:cs="Times New Roman"/>
-          <w:sz w:val="24"/>
-          <w:szCs w:val="24"/>
-        </w:rPr>
-        <w:t xml:space="preserve"> </w:t>
-      </w:r>
-      <w:proofErr w:type="spellStart"/>
-      <w:r>
-        <w:rPr>
-          <w:rFonts w:ascii="Times New Roman" w:hAnsi="Times New Roman" w:cs="Times New Roman"/>
-          <w:sz w:val="24"/>
-          <w:szCs w:val="24"/>
-        </w:rPr>
-        <w:t>informasi</w:t>
-      </w:r>
-      <w:proofErr w:type="spellEnd"/>
-      <w:r>
-        <w:rPr>
-          <w:rFonts w:ascii="Times New Roman" w:hAnsi="Times New Roman" w:cs="Times New Roman"/>
-          <w:sz w:val="24"/>
-          <w:szCs w:val="24"/>
-        </w:rPr>
-        <w:t xml:space="preserve"> </w:t>
-      </w:r>
-      <w:proofErr w:type="spellStart"/>
-      <w:r>
-        <w:rPr>
-          <w:rFonts w:ascii="Times New Roman" w:hAnsi="Times New Roman" w:cs="Times New Roman"/>
-          <w:sz w:val="24"/>
-          <w:szCs w:val="24"/>
-        </w:rPr>
-        <w:t>meluputi</w:t>
-      </w:r>
-      <w:proofErr w:type="spellEnd"/>
-      <w:r>
-        <w:rPr>
-          <w:rFonts w:ascii="Times New Roman" w:hAnsi="Times New Roman" w:cs="Times New Roman"/>
-          <w:sz w:val="24"/>
-          <w:szCs w:val="24"/>
-        </w:rPr>
-        <w:t xml:space="preserve"> </w:t>
-      </w:r>
-      <w:proofErr w:type="spellStart"/>
-      <w:r>
-        <w:rPr>
-          <w:rFonts w:ascii="Times New Roman" w:hAnsi="Times New Roman" w:cs="Times New Roman"/>
-          <w:sz w:val="24"/>
-          <w:szCs w:val="24"/>
-        </w:rPr>
-        <w:t>kegiatan</w:t>
-      </w:r>
-      <w:proofErr w:type="spellEnd"/>
-      <w:r>
-        <w:rPr>
-          <w:rFonts w:ascii="Times New Roman" w:hAnsi="Times New Roman" w:cs="Times New Roman"/>
-          <w:sz w:val="24"/>
-          <w:szCs w:val="24"/>
-        </w:rPr>
-        <w:t xml:space="preserve"> dan </w:t>
-      </w:r>
-      <w:proofErr w:type="spellStart"/>
-      <w:r>
-        <w:rPr>
-          <w:rFonts w:ascii="Times New Roman" w:hAnsi="Times New Roman" w:cs="Times New Roman"/>
-          <w:sz w:val="24"/>
-          <w:szCs w:val="24"/>
-        </w:rPr>
-        <w:t>pengumuman</w:t>
-      </w:r>
-      <w:proofErr w:type="spellEnd"/>
-      <w:r>
-        <w:rPr>
-          <w:rFonts w:ascii="Times New Roman" w:hAnsi="Times New Roman" w:cs="Times New Roman"/>
-          <w:sz w:val="24"/>
-          <w:szCs w:val="24"/>
-        </w:rPr>
-        <w:t>.</w:t>
-      </w:r>
-      <w:r>
-        <w:rPr>
-          <w:rFonts w:ascii="Times New Roman" w:hAnsi="Times New Roman" w:cs="Times New Roman"/>
-          <w:sz w:val="24"/>
-          <w:szCs w:val="24"/>
-        </w:rPr>
-        <w:t xml:space="preserve"> </w:t>
       </w:r>
     </w:p>
     <w:p>
@@ -9822,6 +9689,8 @@
           <w:docGrid w:linePitch="360"/>
         </w:sectPr>
       </w:pPr>
+      <w:bookmarkStart w:id="4" w:name="_GoBack"/>
+      <w:bookmarkEnd w:id="4"/>
     </w:p>
     <w:p>
       <w:pPr>
@@ -11530,6 +11399,7 @@
           <w:sz w:val="24"/>
           <w:szCs w:val="24"/>
         </w:rPr>
+        <w:lastRenderedPageBreak/>
         <w:t>Penyusunan</w:t>
       </w:r>
       <w:proofErr w:type="spellEnd"/>
@@ -11752,7 +11622,6 @@
           <w:sz w:val="28"/>
           <w:szCs w:val="28"/>
         </w:rPr>
-        <w:lastRenderedPageBreak/>
         <w:t xml:space="preserve">SISTEMATIKA PENULISAN LAPORAN TUGAS AKHIR </w:t>
       </w:r>
     </w:p>
@@ -11875,8 +11744,6 @@
         </w:rPr>
         <w:t xml:space="preserve"> </w:t>
       </w:r>
-      <w:bookmarkStart w:id="4" w:name="_GoBack"/>
-      <w:bookmarkEnd w:id="4"/>
       <w:proofErr w:type="spellStart"/>
       <w:r>
         <w:rPr>
@@ -13855,6 +13722,7 @@
           <w:sz w:val="24"/>
           <w:szCs w:val="24"/>
         </w:rPr>
+        <w:lastRenderedPageBreak/>
         <w:t xml:space="preserve">Bab </w:t>
       </w:r>
       <w:proofErr w:type="spellStart"/>
@@ -14092,7 +13960,6 @@
           <w:sz w:val="24"/>
           <w:szCs w:val="24"/>
         </w:rPr>
-        <w:lastRenderedPageBreak/>
         <w:t xml:space="preserve">yang </w:t>
       </w:r>
       <w:proofErr w:type="spellStart"/>
@@ -14648,12 +14515,10 @@
       <w:t xml:space="preserve"> </w:t>
     </w:r>
     <w:proofErr w:type="spellStart"/>
-    <w:proofErr w:type="gramStart"/>
     <w:r>
       <w:t>Teknik,Universitas</w:t>
     </w:r>
     <w:proofErr w:type="spellEnd"/>
-    <w:proofErr w:type="gramEnd"/>
     <w:r>
       <w:t xml:space="preserve"> Surabaya.</w:t>
     </w:r>
@@ -20466,6 +20331,7 @@
     <w:lsdException w:name="HTML Sample" w:semiHidden="1" w:unhideWhenUsed="1"/>
     <w:lsdException w:name="HTML Typewriter" w:semiHidden="1" w:unhideWhenUsed="1"/>
     <w:lsdException w:name="HTML Variable" w:semiHidden="1" w:unhideWhenUsed="1"/>
+    <w:lsdException w:name="Normal Table" w:semiHidden="1" w:unhideWhenUsed="1"/>
     <w:lsdException w:name="annotation subject" w:semiHidden="1" w:unhideWhenUsed="1"/>
     <w:lsdException w:name="No List" w:semiHidden="1" w:unhideWhenUsed="1"/>
     <w:lsdException w:name="Outline List 1" w:semiHidden="1" w:unhideWhenUsed="1"/>
@@ -20511,9 +20377,11 @@
     <w:lsdException w:name="Table Subtle 1" w:semiHidden="1" w:unhideWhenUsed="1"/>
     <w:lsdException w:name="Table Subtle 2" w:semiHidden="1" w:unhideWhenUsed="1"/>
     <w:lsdException w:name="Table Web 1" w:semiHidden="1" w:unhideWhenUsed="1"/>
+    <w:lsdException w:name="Table Web 2" w:semiHidden="1" w:unhideWhenUsed="1"/>
     <w:lsdException w:name="Table Web 3" w:semiHidden="1" w:unhideWhenUsed="1"/>
     <w:lsdException w:name="Balloon Text" w:semiHidden="1" w:unhideWhenUsed="1"/>
     <w:lsdException w:name="Table Grid" w:uiPriority="39"/>
+    <w:lsdException w:name="Table Theme" w:semiHidden="1" w:unhideWhenUsed="1"/>
     <w:lsdException w:name="Placeholder Text" w:semiHidden="1"/>
     <w:lsdException w:name="No Spacing" w:uiPriority="1" w:qFormat="1"/>
     <w:lsdException w:name="Light Shading" w:uiPriority="60"/>
@@ -21152,7 +21020,7 @@
 </file>
 
 <file path=customXml/itemProps2.xml><?xml version="1.0" encoding="utf-8"?>
-<ds:datastoreItem xmlns:ds="http://schemas.openxmlformats.org/officeDocument/2006/customXml" ds:itemID="{6CC74180-956C-4880-AA98-9E62440D206C}">
+<ds:datastoreItem xmlns:ds="http://schemas.openxmlformats.org/officeDocument/2006/customXml" ds:itemID="{E1C6DCF9-F38B-41F1-AED1-BBF1B69D4D71}">
   <ds:schemaRefs>
     <ds:schemaRef ds:uri="http://schemas.openxmlformats.org/officeDocument/2006/bibliography"/>
   </ds:schemaRefs>

</xml_diff>